<commit_message>
#50 Update the set-upstream for the first push from new branch
</commit_message>
<xml_diff>
--- a/documents/Github-workflow.docx
+++ b/documents/Github-workflow.docx
@@ -504,7 +504,66 @@
         </w:numPr>
       </w:pPr>
       <w:r>
-        <w:t>Your new branch should be named as same as the title of the issue you selected.</w:t>
+        <w:t xml:space="preserve">Your new branch should be named </w:t>
+      </w:r>
+      <w:r>
+        <w:t>in this format:</w:t>
+      </w:r>
+    </w:p>
+    <w:p>
+      <w:pPr>
+        <w:ind w:left="720"/>
+        <w:jc w:val="center"/>
+        <w:rPr>
+          <w:b/>
+          <w:bCs/>
+        </w:rPr>
+      </w:pPr>
+      <w:r>
+        <w:rPr>
+          <w:b/>
+          <w:bCs/>
+        </w:rPr>
+        <w:t>#issueNumber-Title-of-the-issue</w:t>
+      </w:r>
+    </w:p>
+    <w:p>
+      <w:pPr>
+        <w:pStyle w:val="ListParagraph"/>
+        <w:numPr>
+          <w:ilvl w:val="0"/>
+          <w:numId w:val="9"/>
+        </w:numPr>
+      </w:pPr>
+      <w:r>
+        <w:t>Example: #42-</w:t>
+      </w:r>
+      <w:r>
+        <w:t>Dashboard-Cannot</w:t>
+      </w:r>
+      <w:r>
+        <w:t>-</w:t>
+      </w:r>
+      <w:r>
+        <w:t>scroll</w:t>
+      </w:r>
+      <w:r>
+        <w:t>-</w:t>
+      </w:r>
+      <w:r>
+        <w:t>the</w:t>
+      </w:r>
+      <w:r>
+        <w:t>-</w:t>
+      </w:r>
+      <w:r>
+        <w:t>list</w:t>
+      </w:r>
+      <w:r>
+        <w:t>-</w:t>
+      </w:r>
+      <w:r>
+        <w:t>properly</w:t>
       </w:r>
     </w:p>
     <w:p>
@@ -649,22 +708,72 @@
         </w:numPr>
       </w:pPr>
       <w:r>
-        <w:t xml:space="preserve">When you finish (after pushing your code) to your new branch, move the task to </w:t>
-      </w:r>
-      <w:r>
-        <w:rPr>
-          <w:b/>
-          <w:bCs/>
-          <w:color w:val="E97132" w:themeColor="accent2"/>
-        </w:rPr>
-        <w:t>In Review</w:t>
-      </w:r>
-      <w:r>
-        <w:t xml:space="preserve"> column.</w:t>
-      </w:r>
-      <w:r>
+        <w:t>When you push your code to that new branch, git will usually prompt you this message:</w:t>
+      </w:r>
+      <w:r>
+        <w:rPr>
+          <w:noProof/>
+        </w:rPr>
+        <w:t xml:space="preserve"> </w:t>
+      </w:r>
+      <w:r>
+        <w:rPr>
+          <w:noProof/>
+        </w:rPr>
         <w:br/>
       </w:r>
+      <w:r>
+        <w:lastRenderedPageBreak/>
+        <w:drawing>
+          <wp:inline distT="0" distB="0" distL="0" distR="0" wp14:anchorId="60A611EB" wp14:editId="6F5E5071">
+            <wp:extent cx="5943600" cy="1037590"/>
+            <wp:effectExtent l="0" t="0" r="0" b="3810"/>
+            <wp:docPr id="806829197" name="Picture 1" descr="A screen shot of a computer&#10;&#10;Description automatically generated"/>
+            <wp:cNvGraphicFramePr>
+              <a:graphicFrameLocks xmlns:a="http://schemas.openxmlformats.org/drawingml/2006/main" noChangeAspect="1"/>
+            </wp:cNvGraphicFramePr>
+            <a:graphic xmlns:a="http://schemas.openxmlformats.org/drawingml/2006/main">
+              <a:graphicData uri="http://schemas.openxmlformats.org/drawingml/2006/picture">
+                <pic:pic xmlns:pic="http://schemas.openxmlformats.org/drawingml/2006/picture">
+                  <pic:nvPicPr>
+                    <pic:cNvPr id="806829197" name="Picture 1" descr="A screen shot of a computer&#10;&#10;Description automatically generated"/>
+                    <pic:cNvPicPr/>
+                  </pic:nvPicPr>
+                  <pic:blipFill>
+                    <a:blip r:embed="rId8"/>
+                    <a:stretch>
+                      <a:fillRect/>
+                    </a:stretch>
+                  </pic:blipFill>
+                  <pic:spPr>
+                    <a:xfrm>
+                      <a:off x="0" y="0"/>
+                      <a:ext cx="5943600" cy="1037590"/>
+                    </a:xfrm>
+                    <a:prstGeom prst="rect">
+                      <a:avLst/>
+                    </a:prstGeom>
+                  </pic:spPr>
+                </pic:pic>
+              </a:graphicData>
+            </a:graphic>
+          </wp:inline>
+        </w:drawing>
+      </w:r>
+      <w:r>
+        <w:rPr>
+          <w:noProof/>
+        </w:rPr>
+        <w:br/>
+      </w:r>
+      <w:r>
+        <w:t>To resolve, just copy the highlighted command and run it.</w:t>
+      </w:r>
+    </w:p>
+    <w:p>
+      <w:pPr>
+        <w:ind w:left="360"/>
+      </w:pPr>
     </w:p>
     <w:p>
       <w:pPr>
@@ -675,7 +784,32 @@
         </w:numPr>
       </w:pPr>
       <w:r>
-        <w:lastRenderedPageBreak/>
+        <w:t xml:space="preserve">When you finish (after pushing your code) to your new branch, move the task to </w:t>
+      </w:r>
+      <w:r>
+        <w:rPr>
+          <w:b/>
+          <w:bCs/>
+          <w:color w:val="E97132" w:themeColor="accent2"/>
+        </w:rPr>
+        <w:t>In Review</w:t>
+      </w:r>
+      <w:r>
+        <w:t xml:space="preserve"> column.</w:t>
+      </w:r>
+      <w:r>
+        <w:br/>
+      </w:r>
+    </w:p>
+    <w:p>
+      <w:pPr>
+        <w:pStyle w:val="ListParagraph"/>
+        <w:numPr>
+          <w:ilvl w:val="1"/>
+          <w:numId w:val="8"/>
+        </w:numPr>
+      </w:pPr>
+      <w:r>
         <w:t>Go back to t</w:t>
       </w:r>
       <w:r>
@@ -720,118 +854,6 @@
                 <pic:pic xmlns:pic="http://schemas.openxmlformats.org/drawingml/2006/picture">
                   <pic:nvPicPr>
                     <pic:cNvPr id="1110008649" name=""/>
-                    <pic:cNvPicPr/>
-                  </pic:nvPicPr>
-                  <pic:blipFill>
-                    <a:blip r:embed="rId8"/>
-                    <a:stretch>
-                      <a:fillRect/>
-                    </a:stretch>
-                  </pic:blipFill>
-                  <pic:spPr>
-                    <a:xfrm>
-                      <a:off x="0" y="0"/>
-                      <a:ext cx="5943600" cy="3846830"/>
-                    </a:xfrm>
-                    <a:prstGeom prst="rect">
-                      <a:avLst/>
-                    </a:prstGeom>
-                  </pic:spPr>
-                </pic:pic>
-              </a:graphicData>
-            </a:graphic>
-          </wp:inline>
-        </w:drawing>
-      </w:r>
-      <w:r>
-        <w:rPr>
-          <w:noProof/>
-        </w:rPr>
-        <w:br/>
-      </w:r>
-    </w:p>
-    <w:p>
-      <w:pPr>
-        <w:pStyle w:val="ListParagraph"/>
-        <w:numPr>
-          <w:ilvl w:val="1"/>
-          <w:numId w:val="8"/>
-        </w:numPr>
-      </w:pPr>
-      <w:r>
-        <w:rPr>
-          <w:noProof/>
-        </w:rPr>
-        <w:lastRenderedPageBreak/>
-        <w:t xml:space="preserve">Fill out </w:t>
-      </w:r>
-      <w:r>
-        <w:rPr>
-          <w:noProof/>
-        </w:rPr>
-        <w:t xml:space="preserve">all the </w:t>
-      </w:r>
-      <w:r>
-        <w:rPr>
-          <w:noProof/>
-        </w:rPr>
-        <w:t>marked</w:t>
-      </w:r>
-      <w:r>
-        <w:rPr>
-          <w:noProof/>
-        </w:rPr>
-        <w:t xml:space="preserve"> properties </w:t>
-      </w:r>
-      <w:r>
-        <w:rPr>
-          <w:noProof/>
-        </w:rPr>
-        <w:t xml:space="preserve">of the </w:t>
-      </w:r>
-      <w:r>
-        <w:rPr>
-          <w:b/>
-          <w:bCs/>
-          <w:noProof/>
-        </w:rPr>
-        <w:t>PR</w:t>
-      </w:r>
-      <w:r>
-        <w:rPr>
-          <w:noProof/>
-        </w:rPr>
-        <w:t>:</w:t>
-      </w:r>
-      <w:r>
-        <w:rPr>
-          <w:noProof/>
-        </w:rPr>
-        <w:t xml:space="preserve"> </w:t>
-      </w:r>
-      <w:r>
-        <w:rPr>
-          <w:noProof/>
-        </w:rPr>
-        <w:t>(You can assign me as the Reviewer)</w:t>
-      </w:r>
-      <w:r>
-        <w:rPr>
-          <w:noProof/>
-        </w:rPr>
-        <w:drawing>
-          <wp:inline distT="0" distB="0" distL="0" distR="0" wp14:anchorId="3F74682B" wp14:editId="3D063FA2">
-            <wp:extent cx="5943600" cy="3846830"/>
-            <wp:effectExtent l="0" t="0" r="0" b="1270"/>
-            <wp:docPr id="185387119" name="Picture 1" descr="A screenshot of a computer&#10;&#10;Description automatically generated"/>
-            <wp:cNvGraphicFramePr>
-              <a:graphicFrameLocks xmlns:a="http://schemas.openxmlformats.org/drawingml/2006/main" noChangeAspect="1"/>
-            </wp:cNvGraphicFramePr>
-            <a:graphic xmlns:a="http://schemas.openxmlformats.org/drawingml/2006/main">
-              <a:graphicData uri="http://schemas.openxmlformats.org/drawingml/2006/picture">
-                <pic:pic xmlns:pic="http://schemas.openxmlformats.org/drawingml/2006/picture">
-                  <pic:nvPicPr>
-                    <pic:cNvPr id="185387119" name="Picture 1" descr="A screenshot of a computer&#10;&#10;Description automatically generated"/>
                     <pic:cNvPicPr/>
                   </pic:nvPicPr>
                   <pic:blipFill>
@@ -874,6 +896,118 @@
         <w:rPr>
           <w:noProof/>
         </w:rPr>
+        <w:lastRenderedPageBreak/>
+        <w:t xml:space="preserve">Fill out </w:t>
+      </w:r>
+      <w:r>
+        <w:rPr>
+          <w:noProof/>
+        </w:rPr>
+        <w:t xml:space="preserve">all the </w:t>
+      </w:r>
+      <w:r>
+        <w:rPr>
+          <w:noProof/>
+        </w:rPr>
+        <w:t>marked</w:t>
+      </w:r>
+      <w:r>
+        <w:rPr>
+          <w:noProof/>
+        </w:rPr>
+        <w:t xml:space="preserve"> properties </w:t>
+      </w:r>
+      <w:r>
+        <w:rPr>
+          <w:noProof/>
+        </w:rPr>
+        <w:t xml:space="preserve">of the </w:t>
+      </w:r>
+      <w:r>
+        <w:rPr>
+          <w:b/>
+          <w:bCs/>
+          <w:noProof/>
+        </w:rPr>
+        <w:t>PR</w:t>
+      </w:r>
+      <w:r>
+        <w:rPr>
+          <w:noProof/>
+        </w:rPr>
+        <w:t>:</w:t>
+      </w:r>
+      <w:r>
+        <w:rPr>
+          <w:noProof/>
+        </w:rPr>
+        <w:t xml:space="preserve"> </w:t>
+      </w:r>
+      <w:r>
+        <w:rPr>
+          <w:noProof/>
+        </w:rPr>
+        <w:t>(You can assign me as the Reviewer)</w:t>
+      </w:r>
+      <w:r>
+        <w:rPr>
+          <w:noProof/>
+        </w:rPr>
+        <w:drawing>
+          <wp:inline distT="0" distB="0" distL="0" distR="0" wp14:anchorId="3F74682B" wp14:editId="3D063FA2">
+            <wp:extent cx="5943600" cy="3846830"/>
+            <wp:effectExtent l="0" t="0" r="0" b="1270"/>
+            <wp:docPr id="185387119" name="Picture 1" descr="A screenshot of a computer&#10;&#10;Description automatically generated"/>
+            <wp:cNvGraphicFramePr>
+              <a:graphicFrameLocks xmlns:a="http://schemas.openxmlformats.org/drawingml/2006/main" noChangeAspect="1"/>
+            </wp:cNvGraphicFramePr>
+            <a:graphic xmlns:a="http://schemas.openxmlformats.org/drawingml/2006/main">
+              <a:graphicData uri="http://schemas.openxmlformats.org/drawingml/2006/picture">
+                <pic:pic xmlns:pic="http://schemas.openxmlformats.org/drawingml/2006/picture">
+                  <pic:nvPicPr>
+                    <pic:cNvPr id="185387119" name="Picture 1" descr="A screenshot of a computer&#10;&#10;Description automatically generated"/>
+                    <pic:cNvPicPr/>
+                  </pic:nvPicPr>
+                  <pic:blipFill>
+                    <a:blip r:embed="rId10"/>
+                    <a:stretch>
+                      <a:fillRect/>
+                    </a:stretch>
+                  </pic:blipFill>
+                  <pic:spPr>
+                    <a:xfrm>
+                      <a:off x="0" y="0"/>
+                      <a:ext cx="5943600" cy="3846830"/>
+                    </a:xfrm>
+                    <a:prstGeom prst="rect">
+                      <a:avLst/>
+                    </a:prstGeom>
+                  </pic:spPr>
+                </pic:pic>
+              </a:graphicData>
+            </a:graphic>
+          </wp:inline>
+        </w:drawing>
+      </w:r>
+      <w:r>
+        <w:rPr>
+          <w:noProof/>
+        </w:rPr>
+        <w:br/>
+      </w:r>
+    </w:p>
+    <w:p>
+      <w:pPr>
+        <w:pStyle w:val="ListParagraph"/>
+        <w:numPr>
+          <w:ilvl w:val="1"/>
+          <w:numId w:val="8"/>
+        </w:numPr>
+      </w:pPr>
+      <w:r>
+        <w:rPr>
+          <w:noProof/>
+        </w:rPr>
         <w:t>On the same PR page, when your code is approved</w:t>
       </w:r>
       <w:r>
@@ -908,7 +1042,7 @@
                     <pic:cNvPicPr/>
                   </pic:nvPicPr>
                   <pic:blipFill>
-                    <a:blip r:embed="rId10"/>
+                    <a:blip r:embed="rId11"/>
                     <a:stretch>
                       <a:fillRect/>
                     </a:stretch>
@@ -1486,6 +1620,118 @@
     </w:lvl>
   </w:abstractNum>
   <w:abstractNum w:abstractNumId="2" w15:restartNumberingAfterBreak="0">
+    <w:nsid w:val="27C973BF"/>
+    <w:multiLevelType w:val="hybridMultilevel"/>
+    <w:tmpl w:val="9D44BB9C"/>
+    <w:lvl w:ilvl="0" w:tplc="734A5560">
+      <w:numFmt w:val="bullet"/>
+      <w:lvlText w:val=""/>
+      <w:lvlJc w:val="left"/>
+      <w:pPr>
+        <w:ind w:left="1080" w:hanging="360"/>
+      </w:pPr>
+      <w:rPr>
+        <w:rFonts w:ascii="Wingdings" w:eastAsiaTheme="minorHAnsi" w:hAnsi="Wingdings" w:cstheme="minorBidi" w:hint="default"/>
+      </w:rPr>
+    </w:lvl>
+    <w:lvl w:ilvl="1" w:tplc="04090003" w:tentative="1">
+      <w:start w:val="1"/>
+      <w:numFmt w:val="bullet"/>
+      <w:lvlText w:val="o"/>
+      <w:lvlJc w:val="left"/>
+      <w:pPr>
+        <w:ind w:left="1800" w:hanging="360"/>
+      </w:pPr>
+      <w:rPr>
+        <w:rFonts w:ascii="Courier New" w:hAnsi="Courier New" w:cs="Courier New" w:hint="default"/>
+      </w:rPr>
+    </w:lvl>
+    <w:lvl w:ilvl="2" w:tplc="04090005" w:tentative="1">
+      <w:start w:val="1"/>
+      <w:numFmt w:val="bullet"/>
+      <w:lvlText w:val=""/>
+      <w:lvlJc w:val="left"/>
+      <w:pPr>
+        <w:ind w:left="2520" w:hanging="360"/>
+      </w:pPr>
+      <w:rPr>
+        <w:rFonts w:ascii="Wingdings" w:hAnsi="Wingdings" w:hint="default"/>
+      </w:rPr>
+    </w:lvl>
+    <w:lvl w:ilvl="3" w:tplc="04090001" w:tentative="1">
+      <w:start w:val="1"/>
+      <w:numFmt w:val="bullet"/>
+      <w:lvlText w:val=""/>
+      <w:lvlJc w:val="left"/>
+      <w:pPr>
+        <w:ind w:left="3240" w:hanging="360"/>
+      </w:pPr>
+      <w:rPr>
+        <w:rFonts w:ascii="Symbol" w:hAnsi="Symbol" w:hint="default"/>
+      </w:rPr>
+    </w:lvl>
+    <w:lvl w:ilvl="4" w:tplc="04090003" w:tentative="1">
+      <w:start w:val="1"/>
+      <w:numFmt w:val="bullet"/>
+      <w:lvlText w:val="o"/>
+      <w:lvlJc w:val="left"/>
+      <w:pPr>
+        <w:ind w:left="3960" w:hanging="360"/>
+      </w:pPr>
+      <w:rPr>
+        <w:rFonts w:ascii="Courier New" w:hAnsi="Courier New" w:cs="Courier New" w:hint="default"/>
+      </w:rPr>
+    </w:lvl>
+    <w:lvl w:ilvl="5" w:tplc="04090005" w:tentative="1">
+      <w:start w:val="1"/>
+      <w:numFmt w:val="bullet"/>
+      <w:lvlText w:val=""/>
+      <w:lvlJc w:val="left"/>
+      <w:pPr>
+        <w:ind w:left="4680" w:hanging="360"/>
+      </w:pPr>
+      <w:rPr>
+        <w:rFonts w:ascii="Wingdings" w:hAnsi="Wingdings" w:hint="default"/>
+      </w:rPr>
+    </w:lvl>
+    <w:lvl w:ilvl="6" w:tplc="04090001" w:tentative="1">
+      <w:start w:val="1"/>
+      <w:numFmt w:val="bullet"/>
+      <w:lvlText w:val=""/>
+      <w:lvlJc w:val="left"/>
+      <w:pPr>
+        <w:ind w:left="5400" w:hanging="360"/>
+      </w:pPr>
+      <w:rPr>
+        <w:rFonts w:ascii="Symbol" w:hAnsi="Symbol" w:hint="default"/>
+      </w:rPr>
+    </w:lvl>
+    <w:lvl w:ilvl="7" w:tplc="04090003" w:tentative="1">
+      <w:start w:val="1"/>
+      <w:numFmt w:val="bullet"/>
+      <w:lvlText w:val="o"/>
+      <w:lvlJc w:val="left"/>
+      <w:pPr>
+        <w:ind w:left="6120" w:hanging="360"/>
+      </w:pPr>
+      <w:rPr>
+        <w:rFonts w:ascii="Courier New" w:hAnsi="Courier New" w:cs="Courier New" w:hint="default"/>
+      </w:rPr>
+    </w:lvl>
+    <w:lvl w:ilvl="8" w:tplc="04090005" w:tentative="1">
+      <w:start w:val="1"/>
+      <w:numFmt w:val="bullet"/>
+      <w:lvlText w:val=""/>
+      <w:lvlJc w:val="left"/>
+      <w:pPr>
+        <w:ind w:left="6840" w:hanging="360"/>
+      </w:pPr>
+      <w:rPr>
+        <w:rFonts w:ascii="Wingdings" w:hAnsi="Wingdings" w:hint="default"/>
+      </w:rPr>
+    </w:lvl>
+  </w:abstractNum>
+  <w:abstractNum w:abstractNumId="3" w15:restartNumberingAfterBreak="0">
     <w:nsid w:val="32260D96"/>
     <w:multiLevelType w:val="multilevel"/>
     <w:tmpl w:val="64241A76"/>
@@ -1614,7 +1860,7 @@
       </w:rPr>
     </w:lvl>
   </w:abstractNum>
-  <w:abstractNum w:abstractNumId="3" w15:restartNumberingAfterBreak="0">
+  <w:abstractNum w:abstractNumId="4" w15:restartNumberingAfterBreak="0">
     <w:nsid w:val="3E306A73"/>
     <w:multiLevelType w:val="hybridMultilevel"/>
     <w:tmpl w:val="F258D86A"/>
@@ -1700,7 +1946,7 @@
       </w:pPr>
     </w:lvl>
   </w:abstractNum>
-  <w:abstractNum w:abstractNumId="4" w15:restartNumberingAfterBreak="0">
+  <w:abstractNum w:abstractNumId="5" w15:restartNumberingAfterBreak="0">
     <w:nsid w:val="3F9203C6"/>
     <w:multiLevelType w:val="multilevel"/>
     <w:tmpl w:val="64241A76"/>
@@ -1829,7 +2075,7 @@
       </w:rPr>
     </w:lvl>
   </w:abstractNum>
-  <w:abstractNum w:abstractNumId="5" w15:restartNumberingAfterBreak="0">
+  <w:abstractNum w:abstractNumId="6" w15:restartNumberingAfterBreak="0">
     <w:nsid w:val="4EB07A0B"/>
     <w:multiLevelType w:val="hybridMultilevel"/>
     <w:tmpl w:val="82963CC8"/>
@@ -1942,7 +2188,7 @@
       </w:rPr>
     </w:lvl>
   </w:abstractNum>
-  <w:abstractNum w:abstractNumId="6" w15:restartNumberingAfterBreak="0">
+  <w:abstractNum w:abstractNumId="7" w15:restartNumberingAfterBreak="0">
     <w:nsid w:val="623C6D56"/>
     <w:multiLevelType w:val="hybridMultilevel"/>
     <w:tmpl w:val="8040B7F8"/>
@@ -2055,7 +2301,7 @@
       </w:rPr>
     </w:lvl>
   </w:abstractNum>
-  <w:abstractNum w:abstractNumId="7" w15:restartNumberingAfterBreak="0">
+  <w:abstractNum w:abstractNumId="8" w15:restartNumberingAfterBreak="0">
     <w:nsid w:val="6E742A34"/>
     <w:multiLevelType w:val="hybridMultilevel"/>
     <w:tmpl w:val="A42EEA3E"/>
@@ -2169,28 +2415,31 @@
     </w:lvl>
   </w:abstractNum>
   <w:num w:numId="1" w16cid:durableId="545606321">
-    <w:abstractNumId w:val="3"/>
+    <w:abstractNumId w:val="4"/>
   </w:num>
   <w:num w:numId="2" w16cid:durableId="1879271310">
     <w:abstractNumId w:val="1"/>
   </w:num>
   <w:num w:numId="3" w16cid:durableId="357858194">
+    <w:abstractNumId w:val="8"/>
+  </w:num>
+  <w:num w:numId="4" w16cid:durableId="259802962">
+    <w:abstractNumId w:val="6"/>
+  </w:num>
+  <w:num w:numId="5" w16cid:durableId="994071646">
     <w:abstractNumId w:val="7"/>
   </w:num>
-  <w:num w:numId="4" w16cid:durableId="259802962">
+  <w:num w:numId="6" w16cid:durableId="1395467974">
     <w:abstractNumId w:val="5"/>
   </w:num>
-  <w:num w:numId="5" w16cid:durableId="994071646">
-    <w:abstractNumId w:val="6"/>
-  </w:num>
-  <w:num w:numId="6" w16cid:durableId="1395467974">
-    <w:abstractNumId w:val="4"/>
-  </w:num>
   <w:num w:numId="7" w16cid:durableId="1915705224">
-    <w:abstractNumId w:val="2"/>
+    <w:abstractNumId w:val="3"/>
   </w:num>
   <w:num w:numId="8" w16cid:durableId="620497556">
     <w:abstractNumId w:val="0"/>
+  </w:num>
+  <w:num w:numId="9" w16cid:durableId="1154486614">
+    <w:abstractNumId w:val="2"/>
   </w:num>
 </w:numbering>
 </file>
@@ -2619,7 +2868,6 @@
     <w:next w:val="Normal"/>
     <w:link w:val="Heading2Char"/>
     <w:uiPriority w:val="9"/>
-    <w:semiHidden/>
     <w:unhideWhenUsed/>
     <w:qFormat/>
     <w:rsid w:val="0060399E"/>
@@ -2792,7 +3040,6 @@
   <w:style w:type="character" w:default="1" w:styleId="DefaultParagraphFont">
     <w:name w:val="Default Paragraph Font"/>
     <w:uiPriority w:val="1"/>
-    <w:semiHidden/>
     <w:unhideWhenUsed/>
   </w:style>
   <w:style w:type="table" w:default="1" w:styleId="TableNormal">
@@ -2834,7 +3081,6 @@
     <w:basedOn w:val="DefaultParagraphFont"/>
     <w:link w:val="Heading2"/>
     <w:uiPriority w:val="9"/>
-    <w:semiHidden/>
     <w:rsid w:val="0060399E"/>
     <w:rPr>
       <w:rFonts w:asciiTheme="majorHAnsi" w:eastAsiaTheme="majorEastAsia" w:hAnsiTheme="majorHAnsi" w:cstheme="majorBidi"/>

</xml_diff>